<commit_message>
Réglage du diagramme et correction jntrav
</commit_message>
<xml_diff>
--- a/Doc/M-323-darchasi-Plot_That_Line.docx
+++ b/Doc/M-323-darchasi-Plot_That_Line.docx
@@ -1,6 +1,6 @@
 
 <file path=word/document.xml><?xml version="1.0" encoding="utf-8"?>
-<w:document xmlns:wpc="http://schemas.microsoft.com/office/word/2010/wordprocessingCanvas" xmlns:cx="http://schemas.microsoft.com/office/drawing/2014/chartex" xmlns:cx1="http://schemas.microsoft.com/office/drawing/2015/9/8/chartex" xmlns:cx2="http://schemas.microsoft.com/office/drawing/2015/10/21/chartex" xmlns:cx3="http://schemas.microsoft.com/office/drawing/2016/5/9/chartex" xmlns:cx4="http://schemas.microsoft.com/office/drawing/2016/5/10/chartex" xmlns:cx5="http://schemas.microsoft.com/office/drawing/2016/5/11/chartex" xmlns:cx6="http://schemas.microsoft.com/office/drawing/2016/5/12/chartex" xmlns:cx7="http://schemas.microsoft.com/office/drawing/2016/5/13/chartex" xmlns:cx8="http://schemas.microsoft.com/office/drawing/2016/5/14/chartex" xmlns:mc="http://schemas.openxmlformats.org/markup-compatibility/2006" xmlns:aink="http://schemas.microsoft.com/office/drawing/2016/ink" xmlns:am3d="http://schemas.microsoft.com/office/drawing/2017/model3d" xmlns:o="urn:schemas-microsoft-com:office:office" xmlns:oel="http://schemas.microsoft.com/office/2019/extlst" xmlns:r="http://schemas.openxmlformats.org/officeDocument/2006/relationships" xmlns:m="http://schemas.openxmlformats.org/officeDocument/2006/math" xmlns:v="urn:schemas-microsoft-com:vml" xmlns:wp14="http://schemas.microsoft.com/office/word/2010/wordprocessingDrawing" xmlns:wp="http://schemas.openxmlformats.org/drawingml/2006/wordprocessingDrawing" xmlns:w10="urn:schemas-microsoft-com:office:word" xmlns:w="http://schemas.openxmlformats.org/wordprocessingml/2006/main" xmlns:w14="http://schemas.microsoft.com/office/word/2010/wordml" xmlns:w15="http://schemas.microsoft.com/office/word/2012/wordml" xmlns:w16cex="http://schemas.microsoft.com/office/word/2018/wordml/cex" xmlns:w16cid="http://schemas.microsoft.com/office/word/2016/wordml/cid" xmlns:w16="http://schemas.microsoft.com/office/word/2018/wordml" xmlns:w16sdtdh="http://schemas.microsoft.com/office/word/2020/wordml/sdtdatahash" xmlns:w16se="http://schemas.microsoft.com/office/word/2015/wordml/symex" xmlns:wpg="http://schemas.microsoft.com/office/word/2010/wordprocessingGroup" xmlns:wpi="http://schemas.microsoft.com/office/word/2010/wordprocessingInk" xmlns:wne="http://schemas.microsoft.com/office/word/2006/wordml" xmlns:wps="http://schemas.microsoft.com/office/word/2010/wordprocessingShape" mc:Ignorable="w14 w15 w16se w16cid w16 w16cex w16sdtdh wp14">
+<w:document xmlns:wpc="http://schemas.microsoft.com/office/word/2010/wordprocessingCanvas" xmlns:cx="http://schemas.microsoft.com/office/drawing/2014/chartex" xmlns:cx1="http://schemas.microsoft.com/office/drawing/2015/9/8/chartex" xmlns:cx2="http://schemas.microsoft.com/office/drawing/2015/10/21/chartex" xmlns:cx3="http://schemas.microsoft.com/office/drawing/2016/5/9/chartex" xmlns:cx4="http://schemas.microsoft.com/office/drawing/2016/5/10/chartex" xmlns:cx5="http://schemas.microsoft.com/office/drawing/2016/5/11/chartex" xmlns:cx6="http://schemas.microsoft.com/office/drawing/2016/5/12/chartex" xmlns:cx7="http://schemas.microsoft.com/office/drawing/2016/5/13/chartex" xmlns:cx8="http://schemas.microsoft.com/office/drawing/2016/5/14/chartex" xmlns:mc="http://schemas.openxmlformats.org/markup-compatibility/2006" xmlns:aink="http://schemas.microsoft.com/office/drawing/2016/ink" xmlns:am3d="http://schemas.microsoft.com/office/drawing/2017/model3d" xmlns:o="urn:schemas-microsoft-com:office:office" xmlns:oel="http://schemas.microsoft.com/office/2019/extlst" xmlns:r="http://schemas.openxmlformats.org/officeDocument/2006/relationships" xmlns:m="http://schemas.openxmlformats.org/officeDocument/2006/math" xmlns:v="urn:schemas-microsoft-com:vml" xmlns:wp14="http://schemas.microsoft.com/office/word/2010/wordprocessingDrawing" xmlns:wp="http://schemas.openxmlformats.org/drawingml/2006/wordprocessingDrawing" xmlns:w10="urn:schemas-microsoft-com:office:word" xmlns:w="http://schemas.openxmlformats.org/wordprocessingml/2006/main" xmlns:w14="http://schemas.microsoft.com/office/word/2010/wordml" xmlns:w15="http://schemas.microsoft.com/office/word/2012/wordml" xmlns:w16cex="http://schemas.microsoft.com/office/word/2018/wordml/cex" xmlns:w16cid="http://schemas.microsoft.com/office/word/2016/wordml/cid" xmlns:w16="http://schemas.microsoft.com/office/word/2018/wordml" xmlns:w16du="http://schemas.microsoft.com/office/word/2023/wordml/word16du" xmlns:w16sdtdh="http://schemas.microsoft.com/office/word/2020/wordml/sdtdatahash" xmlns:w16se="http://schemas.microsoft.com/office/word/2015/wordml/symex" xmlns:wpg="http://schemas.microsoft.com/office/word/2010/wordprocessingGroup" xmlns:wpi="http://schemas.microsoft.com/office/word/2010/wordprocessingInk" xmlns:wne="http://schemas.microsoft.com/office/word/2006/wordml" xmlns:wps="http://schemas.microsoft.com/office/word/2010/wordprocessingShape" mc:Ignorable="w14 w15 w16se w16cid w16 w16cex w16sdtdh w16du wp14">
   <w:body>
     <w:p>
       <w:pPr>
@@ -45,6 +45,15 @@
         </w:rPr>
         <w:t>Line</w:t>
       </w:r>
+    </w:p>
+    <w:p>
+      <w:pPr>
+        <w:jc w:val="center"/>
+        <w:rPr>
+          <w:sz w:val="96"/>
+          <w:szCs w:val="96"/>
+        </w:rPr>
+      </w:pPr>
     </w:p>
     <w:p>
       <w:pPr>
@@ -129,93 +138,79 @@
           <w:sz w:val="24"/>
           <w:szCs w:val="24"/>
         </w:rPr>
-        <w:t>Auteur</w:t>
-      </w:r>
-      <w:r>
+        <w:t>Auteur : Dario Chasi</w:t>
+      </w:r>
+    </w:p>
+    <w:p>
+      <w:pPr>
+        <w:jc w:val="center"/>
         <w:rPr>
           <w:sz w:val="24"/>
           <w:szCs w:val="24"/>
         </w:rPr>
-        <w:t> : Dario Chasi</w:t>
-      </w:r>
-    </w:p>
-    <w:p>
-      <w:pPr>
-        <w:jc w:val="center"/>
+      </w:pPr>
+      <w:r>
         <w:rPr>
           <w:sz w:val="24"/>
           <w:szCs w:val="24"/>
         </w:rPr>
-      </w:pPr>
-      <w:r>
+        <w:t>Classe : CID3A</w:t>
+      </w:r>
+    </w:p>
+    <w:p>
+      <w:pPr>
+        <w:jc w:val="center"/>
         <w:rPr>
           <w:sz w:val="24"/>
           <w:szCs w:val="24"/>
         </w:rPr>
-        <w:t>Classe : CID3A</w:t>
-      </w:r>
-    </w:p>
-    <w:p>
-      <w:pPr>
-        <w:jc w:val="center"/>
+      </w:pPr>
+      <w:r>
         <w:rPr>
           <w:sz w:val="24"/>
           <w:szCs w:val="24"/>
         </w:rPr>
-      </w:pPr>
-      <w:r>
+        <w:t>Lieu : Vennes</w:t>
+      </w:r>
+    </w:p>
+    <w:p>
+      <w:pPr>
+        <w:jc w:val="center"/>
         <w:rPr>
           <w:sz w:val="24"/>
           <w:szCs w:val="24"/>
         </w:rPr>
-        <w:t>Lieu : Vennes</w:t>
-      </w:r>
-    </w:p>
-    <w:p>
-      <w:pPr>
-        <w:jc w:val="center"/>
+      </w:pPr>
+      <w:r>
         <w:rPr>
           <w:sz w:val="24"/>
           <w:szCs w:val="24"/>
         </w:rPr>
-      </w:pPr>
-      <w:r>
+        <w:t>Durée : 24 périodes</w:t>
+      </w:r>
+    </w:p>
+    <w:p>
+      <w:pPr>
+        <w:jc w:val="center"/>
         <w:rPr>
           <w:sz w:val="24"/>
           <w:szCs w:val="24"/>
         </w:rPr>
-        <w:t>Durée : 24 périodes</w:t>
-      </w:r>
-    </w:p>
-    <w:p>
-      <w:pPr>
-        <w:jc w:val="center"/>
+      </w:pPr>
+      <w:r>
         <w:rPr>
           <w:sz w:val="24"/>
           <w:szCs w:val="24"/>
         </w:rPr>
-      </w:pPr>
+        <w:t xml:space="preserve">Chef de projet : </w:t>
+      </w:r>
+      <w:proofErr w:type="spellStart"/>
+      <w:proofErr w:type="gramStart"/>
       <w:r>
         <w:rPr>
           <w:sz w:val="24"/>
           <w:szCs w:val="24"/>
         </w:rPr>
-        <w:t>Chef</w:t>
-      </w:r>
-      <w:r>
-        <w:rPr>
-          <w:sz w:val="24"/>
-          <w:szCs w:val="24"/>
-        </w:rPr>
-        <w:t xml:space="preserve"> de projet : </w:t>
-      </w:r>
-      <w:proofErr w:type="spellStart"/>
-      <w:proofErr w:type="gramStart"/>
-      <w:r>
-        <w:rPr>
-          <w:sz w:val="24"/>
-          <w:szCs w:val="24"/>
-        </w:rPr>
         <w:t>M.Melly</w:t>
       </w:r>
       <w:proofErr w:type="spellEnd"/>
@@ -248,7 +243,13 @@
     <w:sdt>
       <w:sdtPr>
         <w:rPr>
-          <w:lang w:val="fr-FR"/>
+          <w:rFonts w:asciiTheme="minorHAnsi" w:eastAsiaTheme="minorHAnsi" w:hAnsiTheme="minorHAnsi" w:cstheme="minorBidi"/>
+          <w:color w:val="auto"/>
+          <w:kern w:val="2"/>
+          <w:sz w:val="22"/>
+          <w:szCs w:val="22"/>
+          <w:lang w:val="fr-FR" w:eastAsia="en-US"/>
+          <w14:ligatures w14:val="standardContextual"/>
         </w:rPr>
         <w:id w:val="-868676531"/>
         <w:docPartObj>
@@ -258,15 +259,8 @@
       </w:sdtPr>
       <w:sdtEndPr>
         <w:rPr>
-          <w:rFonts w:asciiTheme="minorHAnsi" w:eastAsiaTheme="minorHAnsi" w:hAnsiTheme="minorHAnsi" w:cstheme="minorBidi"/>
           <w:b/>
           <w:bCs/>
-          <w:color w:val="auto"/>
-          <w:kern w:val="2"/>
-          <w:sz w:val="22"/>
-          <w:szCs w:val="22"/>
-          <w:lang w:eastAsia="en-US"/>
-          <w14:ligatures w14:val="standardContextual"/>
         </w:rPr>
       </w:sdtEndPr>
       <w:sdtContent>
@@ -2285,20 +2279,8 @@
           <w:noProof/>
           <w:lang w:val="fr-CH" w:eastAsia="fr-CH"/>
         </w:rPr>
-        <w:t xml:space="preserve">Marketplace : </w:t>
-      </w:r>
-      <w:hyperlink r:id="rId9" w:history="1">
-        <w:r>
-          <w:rPr>
-            <w:rStyle w:val="Lienhypertexte"/>
-            <w:rFonts w:asciiTheme="minorHAnsi" w:eastAsiaTheme="majorEastAsia" w:hAnsiTheme="minorHAnsi" w:cstheme="minorHAnsi"/>
-            <w:bCs/>
-            <w:noProof/>
-            <w:lang w:val="fr-CH" w:eastAsia="fr-CH"/>
-          </w:rPr>
-          <w:t>https://apps.pm2etml.ch/jobDefinitions/102</w:t>
-        </w:r>
-      </w:hyperlink>
+        <w:t>Marketplace </w:t>
+      </w:r>
     </w:p>
     <w:p>
       <w:pPr>
@@ -2770,6 +2752,7 @@
         <w:rPr>
           <w:rStyle w:val="Titre8Car"/>
           <w:rFonts w:asciiTheme="minorHAnsi" w:eastAsiaTheme="minorHAnsi" w:hAnsiTheme="minorHAnsi" w:cstheme="minorBidi"/>
+          <w:noProof/>
           <w:color w:val="auto"/>
           <w:sz w:val="22"/>
           <w:szCs w:val="22"/>
@@ -2790,7 +2773,7 @@
                     <pic:cNvPicPr/>
                   </pic:nvPicPr>
                   <pic:blipFill>
-                    <a:blip r:embed="rId10"/>
+                    <a:blip r:embed="rId9"/>
                     <a:stretch>
                       <a:fillRect/>
                     </a:stretch>
@@ -2979,7 +2962,7 @@
         </w:rPr>
         <w:t xml:space="preserve">Choisir un sous ensemble de cryptomonnaies dans </w:t>
       </w:r>
-      <w:hyperlink r:id="rId11" w:history="1">
+      <w:hyperlink r:id="rId10" w:history="1">
         <w:r>
           <w:rPr>
             <w:rStyle w:val="Lienhypertexte"/>
@@ -2999,6 +2982,24 @@
     </w:p>
     <w:p>
       <w:pPr>
+        <w:rPr>
+          <w:rFonts w:eastAsia="Times New Roman" w:cstheme="minorHAnsi"/>
+          <w:bCs/>
+          <w:kern w:val="0"/>
+          <w:lang w:val="fr-FR" w:eastAsia="fr-FR"/>
+          <w14:ligatures w14:val="none"/>
+        </w:rPr>
+      </w:pPr>
+      <w:r>
+        <w:rPr>
+          <w:rFonts w:cstheme="minorHAnsi"/>
+          <w:bCs/>
+        </w:rPr>
+        <w:br w:type="page"/>
+      </w:r>
+    </w:p>
+    <w:p>
+      <w:pPr>
         <w:pStyle w:val="Titre3"/>
         <w:rPr>
           <w:rFonts w:asciiTheme="minorHAnsi" w:hAnsiTheme="minorHAnsi" w:cstheme="minorHAnsi"/>
@@ -3011,6 +3012,7 @@
           <w:rFonts w:asciiTheme="minorHAnsi" w:hAnsiTheme="minorHAnsi" w:cstheme="minorHAnsi"/>
           <w:bCs/>
         </w:rPr>
+        <w:lastRenderedPageBreak/>
         <w:t>Contraintes techniques</w:t>
       </w:r>
       <w:bookmarkEnd w:id="11"/>
@@ -3110,7 +3112,7 @@
         </w:rPr>
         <w:t>Librairie pour présenter les données à choix (</w:t>
       </w:r>
-      <w:hyperlink r:id="rId12" w:history="1">
+      <w:hyperlink r:id="rId11" w:history="1">
         <w:r>
           <w:rPr>
             <w:rStyle w:val="Lienhypertexte"/>
@@ -3264,7 +3266,6 @@
           <w:rFonts w:asciiTheme="minorHAnsi" w:hAnsiTheme="minorHAnsi" w:cstheme="minorHAnsi"/>
           <w:bCs/>
         </w:rPr>
-        <w:lastRenderedPageBreak/>
         <w:t>Planification</w:t>
       </w:r>
     </w:p>
@@ -3351,6 +3352,46 @@
         <w:t>Planification initiale</w:t>
       </w:r>
       <w:bookmarkEnd w:id="13"/>
+    </w:p>
+    <w:p/>
+    <w:p>
+      <w:r>
+        <w:drawing>
+          <wp:inline distT="0" distB="0" distL="0" distR="0" wp14:anchorId="7128F31F" wp14:editId="70177B5B">
+            <wp:extent cx="5760720" cy="2384425"/>
+            <wp:effectExtent l="0" t="0" r="0" b="0"/>
+            <wp:docPr id="1720772648" name="Image 1" descr="Une image contenant texte, nombre, mots croisés, capture d’écran&#10;&#10;Description générée automatiquement"/>
+            <wp:cNvGraphicFramePr>
+              <a:graphicFrameLocks xmlns:a="http://schemas.openxmlformats.org/drawingml/2006/main" noChangeAspect="1"/>
+            </wp:cNvGraphicFramePr>
+            <a:graphic xmlns:a="http://schemas.openxmlformats.org/drawingml/2006/main">
+              <a:graphicData uri="http://schemas.openxmlformats.org/drawingml/2006/picture">
+                <pic:pic xmlns:pic="http://schemas.openxmlformats.org/drawingml/2006/picture">
+                  <pic:nvPicPr>
+                    <pic:cNvPr id="1720772648" name="Image 1" descr="Une image contenant texte, nombre, mots croisés, capture d’écran&#10;&#10;Description générée automatiquement"/>
+                    <pic:cNvPicPr/>
+                  </pic:nvPicPr>
+                  <pic:blipFill>
+                    <a:blip r:embed="rId12"/>
+                    <a:stretch>
+                      <a:fillRect/>
+                    </a:stretch>
+                  </pic:blipFill>
+                  <pic:spPr>
+                    <a:xfrm>
+                      <a:off x="0" y="0"/>
+                      <a:ext cx="5760720" cy="2384425"/>
+                    </a:xfrm>
+                    <a:prstGeom prst="rect">
+                      <a:avLst/>
+                    </a:prstGeom>
+                  </pic:spPr>
+                </pic:pic>
+              </a:graphicData>
+            </a:graphic>
+          </wp:inline>
+        </w:drawing>
+      </w:r>
     </w:p>
     <w:p/>
     <w:p>
@@ -3536,7 +3577,7 @@
 </file>
 
 <file path=word/endnotes.xml><?xml version="1.0" encoding="utf-8"?>
-<w:endnotes xmlns:wpc="http://schemas.microsoft.com/office/word/2010/wordprocessingCanvas" xmlns:cx="http://schemas.microsoft.com/office/drawing/2014/chartex" xmlns:cx1="http://schemas.microsoft.com/office/drawing/2015/9/8/chartex" xmlns:cx2="http://schemas.microsoft.com/office/drawing/2015/10/21/chartex" xmlns:cx3="http://schemas.microsoft.com/office/drawing/2016/5/9/chartex" xmlns:cx4="http://schemas.microsoft.com/office/drawing/2016/5/10/chartex" xmlns:cx5="http://schemas.microsoft.com/office/drawing/2016/5/11/chartex" xmlns:cx6="http://schemas.microsoft.com/office/drawing/2016/5/12/chartex" xmlns:cx7="http://schemas.microsoft.com/office/drawing/2016/5/13/chartex" xmlns:cx8="http://schemas.microsoft.com/office/drawing/2016/5/14/chartex" xmlns:mc="http://schemas.openxmlformats.org/markup-compatibility/2006" xmlns:aink="http://schemas.microsoft.com/office/drawing/2016/ink" xmlns:am3d="http://schemas.microsoft.com/office/drawing/2017/model3d" xmlns:o="urn:schemas-microsoft-com:office:office" xmlns:oel="http://schemas.microsoft.com/office/2019/extlst" xmlns:r="http://schemas.openxmlformats.org/officeDocument/2006/relationships" xmlns:m="http://schemas.openxmlformats.org/officeDocument/2006/math" xmlns:v="urn:schemas-microsoft-com:vml" xmlns:wp14="http://schemas.microsoft.com/office/word/2010/wordprocessingDrawing" xmlns:wp="http://schemas.openxmlformats.org/drawingml/2006/wordprocessingDrawing" xmlns:w10="urn:schemas-microsoft-com:office:word" xmlns:w="http://schemas.openxmlformats.org/wordprocessingml/2006/main" xmlns:w14="http://schemas.microsoft.com/office/word/2010/wordml" xmlns:w15="http://schemas.microsoft.com/office/word/2012/wordml" xmlns:w16cex="http://schemas.microsoft.com/office/word/2018/wordml/cex" xmlns:w16cid="http://schemas.microsoft.com/office/word/2016/wordml/cid" xmlns:w16="http://schemas.microsoft.com/office/word/2018/wordml" xmlns:w16sdtdh="http://schemas.microsoft.com/office/word/2020/wordml/sdtdatahash" xmlns:w16se="http://schemas.microsoft.com/office/word/2015/wordml/symex" xmlns:wpg="http://schemas.microsoft.com/office/word/2010/wordprocessingGroup" xmlns:wpi="http://schemas.microsoft.com/office/word/2010/wordprocessingInk" xmlns:wne="http://schemas.microsoft.com/office/word/2006/wordml" xmlns:wps="http://schemas.microsoft.com/office/word/2010/wordprocessingShape" mc:Ignorable="w14 w15 w16se w16cid w16 w16cex w16sdtdh wp14">
+<w:endnotes xmlns:wpc="http://schemas.microsoft.com/office/word/2010/wordprocessingCanvas" xmlns:cx="http://schemas.microsoft.com/office/drawing/2014/chartex" xmlns:cx1="http://schemas.microsoft.com/office/drawing/2015/9/8/chartex" xmlns:cx2="http://schemas.microsoft.com/office/drawing/2015/10/21/chartex" xmlns:cx3="http://schemas.microsoft.com/office/drawing/2016/5/9/chartex" xmlns:cx4="http://schemas.microsoft.com/office/drawing/2016/5/10/chartex" xmlns:cx5="http://schemas.microsoft.com/office/drawing/2016/5/11/chartex" xmlns:cx6="http://schemas.microsoft.com/office/drawing/2016/5/12/chartex" xmlns:cx7="http://schemas.microsoft.com/office/drawing/2016/5/13/chartex" xmlns:cx8="http://schemas.microsoft.com/office/drawing/2016/5/14/chartex" xmlns:mc="http://schemas.openxmlformats.org/markup-compatibility/2006" xmlns:aink="http://schemas.microsoft.com/office/drawing/2016/ink" xmlns:am3d="http://schemas.microsoft.com/office/drawing/2017/model3d" xmlns:o="urn:schemas-microsoft-com:office:office" xmlns:oel="http://schemas.microsoft.com/office/2019/extlst" xmlns:r="http://schemas.openxmlformats.org/officeDocument/2006/relationships" xmlns:m="http://schemas.openxmlformats.org/officeDocument/2006/math" xmlns:v="urn:schemas-microsoft-com:vml" xmlns:wp14="http://schemas.microsoft.com/office/word/2010/wordprocessingDrawing" xmlns:wp="http://schemas.openxmlformats.org/drawingml/2006/wordprocessingDrawing" xmlns:w10="urn:schemas-microsoft-com:office:word" xmlns:w="http://schemas.openxmlformats.org/wordprocessingml/2006/main" xmlns:w14="http://schemas.microsoft.com/office/word/2010/wordml" xmlns:w15="http://schemas.microsoft.com/office/word/2012/wordml" xmlns:w16cex="http://schemas.microsoft.com/office/word/2018/wordml/cex" xmlns:w16cid="http://schemas.microsoft.com/office/word/2016/wordml/cid" xmlns:w16="http://schemas.microsoft.com/office/word/2018/wordml" xmlns:w16du="http://schemas.microsoft.com/office/word/2023/wordml/word16du" xmlns:w16sdtdh="http://schemas.microsoft.com/office/word/2020/wordml/sdtdatahash" xmlns:w16se="http://schemas.microsoft.com/office/word/2015/wordml/symex" xmlns:wpg="http://schemas.microsoft.com/office/word/2010/wordprocessingGroup" xmlns:wpi="http://schemas.microsoft.com/office/word/2010/wordprocessingInk" xmlns:wne="http://schemas.microsoft.com/office/word/2006/wordml" xmlns:wps="http://schemas.microsoft.com/office/word/2010/wordprocessingShape" mc:Ignorable="w14 w15 w16se w16cid w16 w16cex w16sdtdh w16du wp14">
   <w:endnote w:type="separator" w:id="-1">
     <w:p>
       <w:pPr>
@@ -3561,7 +3602,7 @@
 </file>
 
 <file path=word/footer1.xml><?xml version="1.0" encoding="utf-8"?>
-<w:ftr xmlns:wpc="http://schemas.microsoft.com/office/word/2010/wordprocessingCanvas" xmlns:cx="http://schemas.microsoft.com/office/drawing/2014/chartex" xmlns:cx1="http://schemas.microsoft.com/office/drawing/2015/9/8/chartex" xmlns:cx2="http://schemas.microsoft.com/office/drawing/2015/10/21/chartex" xmlns:cx3="http://schemas.microsoft.com/office/drawing/2016/5/9/chartex" xmlns:cx4="http://schemas.microsoft.com/office/drawing/2016/5/10/chartex" xmlns:cx5="http://schemas.microsoft.com/office/drawing/2016/5/11/chartex" xmlns:cx6="http://schemas.microsoft.com/office/drawing/2016/5/12/chartex" xmlns:cx7="http://schemas.microsoft.com/office/drawing/2016/5/13/chartex" xmlns:cx8="http://schemas.microsoft.com/office/drawing/2016/5/14/chartex" xmlns:mc="http://schemas.openxmlformats.org/markup-compatibility/2006" xmlns:aink="http://schemas.microsoft.com/office/drawing/2016/ink" xmlns:am3d="http://schemas.microsoft.com/office/drawing/2017/model3d" xmlns:o="urn:schemas-microsoft-com:office:office" xmlns:oel="http://schemas.microsoft.com/office/2019/extlst" xmlns:r="http://schemas.openxmlformats.org/officeDocument/2006/relationships" xmlns:m="http://schemas.openxmlformats.org/officeDocument/2006/math" xmlns:v="urn:schemas-microsoft-com:vml" xmlns:wp14="http://schemas.microsoft.com/office/word/2010/wordprocessingDrawing" xmlns:wp="http://schemas.openxmlformats.org/drawingml/2006/wordprocessingDrawing" xmlns:w10="urn:schemas-microsoft-com:office:word" xmlns:w="http://schemas.openxmlformats.org/wordprocessingml/2006/main" xmlns:w14="http://schemas.microsoft.com/office/word/2010/wordml" xmlns:w15="http://schemas.microsoft.com/office/word/2012/wordml" xmlns:w16cex="http://schemas.microsoft.com/office/word/2018/wordml/cex" xmlns:w16cid="http://schemas.microsoft.com/office/word/2016/wordml/cid" xmlns:w16="http://schemas.microsoft.com/office/word/2018/wordml" xmlns:w16sdtdh="http://schemas.microsoft.com/office/word/2020/wordml/sdtdatahash" xmlns:w16se="http://schemas.microsoft.com/office/word/2015/wordml/symex" xmlns:wpg="http://schemas.microsoft.com/office/word/2010/wordprocessingGroup" xmlns:wpi="http://schemas.microsoft.com/office/word/2010/wordprocessingInk" xmlns:wne="http://schemas.microsoft.com/office/word/2006/wordml" xmlns:wps="http://schemas.microsoft.com/office/word/2010/wordprocessingShape" mc:Ignorable="w14 w15 w16se w16cid w16 w16cex w16sdtdh wp14">
+<w:ftr xmlns:wpc="http://schemas.microsoft.com/office/word/2010/wordprocessingCanvas" xmlns:cx="http://schemas.microsoft.com/office/drawing/2014/chartex" xmlns:cx1="http://schemas.microsoft.com/office/drawing/2015/9/8/chartex" xmlns:cx2="http://schemas.microsoft.com/office/drawing/2015/10/21/chartex" xmlns:cx3="http://schemas.microsoft.com/office/drawing/2016/5/9/chartex" xmlns:cx4="http://schemas.microsoft.com/office/drawing/2016/5/10/chartex" xmlns:cx5="http://schemas.microsoft.com/office/drawing/2016/5/11/chartex" xmlns:cx6="http://schemas.microsoft.com/office/drawing/2016/5/12/chartex" xmlns:cx7="http://schemas.microsoft.com/office/drawing/2016/5/13/chartex" xmlns:cx8="http://schemas.microsoft.com/office/drawing/2016/5/14/chartex" xmlns:mc="http://schemas.openxmlformats.org/markup-compatibility/2006" xmlns:aink="http://schemas.microsoft.com/office/drawing/2016/ink" xmlns:am3d="http://schemas.microsoft.com/office/drawing/2017/model3d" xmlns:o="urn:schemas-microsoft-com:office:office" xmlns:oel="http://schemas.microsoft.com/office/2019/extlst" xmlns:r="http://schemas.openxmlformats.org/officeDocument/2006/relationships" xmlns:m="http://schemas.openxmlformats.org/officeDocument/2006/math" xmlns:v="urn:schemas-microsoft-com:vml" xmlns:wp14="http://schemas.microsoft.com/office/word/2010/wordprocessingDrawing" xmlns:wp="http://schemas.openxmlformats.org/drawingml/2006/wordprocessingDrawing" xmlns:w10="urn:schemas-microsoft-com:office:word" xmlns:w="http://schemas.openxmlformats.org/wordprocessingml/2006/main" xmlns:w14="http://schemas.microsoft.com/office/word/2010/wordml" xmlns:w15="http://schemas.microsoft.com/office/word/2012/wordml" xmlns:w16cex="http://schemas.microsoft.com/office/word/2018/wordml/cex" xmlns:w16cid="http://schemas.microsoft.com/office/word/2016/wordml/cid" xmlns:w16="http://schemas.microsoft.com/office/word/2018/wordml" xmlns:w16du="http://schemas.microsoft.com/office/word/2023/wordml/word16du" xmlns:w16sdtdh="http://schemas.microsoft.com/office/word/2020/wordml/sdtdatahash" xmlns:w16se="http://schemas.microsoft.com/office/word/2015/wordml/symex" xmlns:wpg="http://schemas.microsoft.com/office/word/2010/wordprocessingGroup" xmlns:wpi="http://schemas.microsoft.com/office/word/2010/wordprocessingInk" xmlns:wne="http://schemas.microsoft.com/office/word/2006/wordml" xmlns:wps="http://schemas.microsoft.com/office/word/2010/wordprocessingShape" mc:Ignorable="w14 w15 w16se w16cid w16 w16cex w16sdtdh w16du wp14">
   <w:p>
     <w:pPr>
       <w:pStyle w:val="Pieddepage"/>
@@ -3570,6 +3611,9 @@
       </w:rPr>
     </w:pPr>
     <w:r>
+      <w:rPr>
+        <w:lang w:val="en-GB"/>
+      </w:rPr>
       <w:t>Créateur</w:t>
     </w:r>
     <w:r>
@@ -3636,7 +3680,7 @@
 </file>
 
 <file path=word/footnotes.xml><?xml version="1.0" encoding="utf-8"?>
-<w:footnotes xmlns:wpc="http://schemas.microsoft.com/office/word/2010/wordprocessingCanvas" xmlns:cx="http://schemas.microsoft.com/office/drawing/2014/chartex" xmlns:cx1="http://schemas.microsoft.com/office/drawing/2015/9/8/chartex" xmlns:cx2="http://schemas.microsoft.com/office/drawing/2015/10/21/chartex" xmlns:cx3="http://schemas.microsoft.com/office/drawing/2016/5/9/chartex" xmlns:cx4="http://schemas.microsoft.com/office/drawing/2016/5/10/chartex" xmlns:cx5="http://schemas.microsoft.com/office/drawing/2016/5/11/chartex" xmlns:cx6="http://schemas.microsoft.com/office/drawing/2016/5/12/chartex" xmlns:cx7="http://schemas.microsoft.com/office/drawing/2016/5/13/chartex" xmlns:cx8="http://schemas.microsoft.com/office/drawing/2016/5/14/chartex" xmlns:mc="http://schemas.openxmlformats.org/markup-compatibility/2006" xmlns:aink="http://schemas.microsoft.com/office/drawing/2016/ink" xmlns:am3d="http://schemas.microsoft.com/office/drawing/2017/model3d" xmlns:o="urn:schemas-microsoft-com:office:office" xmlns:oel="http://schemas.microsoft.com/office/2019/extlst" xmlns:r="http://schemas.openxmlformats.org/officeDocument/2006/relationships" xmlns:m="http://schemas.openxmlformats.org/officeDocument/2006/math" xmlns:v="urn:schemas-microsoft-com:vml" xmlns:wp14="http://schemas.microsoft.com/office/word/2010/wordprocessingDrawing" xmlns:wp="http://schemas.openxmlformats.org/drawingml/2006/wordprocessingDrawing" xmlns:w10="urn:schemas-microsoft-com:office:word" xmlns:w="http://schemas.openxmlformats.org/wordprocessingml/2006/main" xmlns:w14="http://schemas.microsoft.com/office/word/2010/wordml" xmlns:w15="http://schemas.microsoft.com/office/word/2012/wordml" xmlns:w16cex="http://schemas.microsoft.com/office/word/2018/wordml/cex" xmlns:w16cid="http://schemas.microsoft.com/office/word/2016/wordml/cid" xmlns:w16="http://schemas.microsoft.com/office/word/2018/wordml" xmlns:w16sdtdh="http://schemas.microsoft.com/office/word/2020/wordml/sdtdatahash" xmlns:w16se="http://schemas.microsoft.com/office/word/2015/wordml/symex" xmlns:wpg="http://schemas.microsoft.com/office/word/2010/wordprocessingGroup" xmlns:wpi="http://schemas.microsoft.com/office/word/2010/wordprocessingInk" xmlns:wne="http://schemas.microsoft.com/office/word/2006/wordml" xmlns:wps="http://schemas.microsoft.com/office/word/2010/wordprocessingShape" mc:Ignorable="w14 w15 w16se w16cid w16 w16cex w16sdtdh wp14">
+<w:footnotes xmlns:wpc="http://schemas.microsoft.com/office/word/2010/wordprocessingCanvas" xmlns:cx="http://schemas.microsoft.com/office/drawing/2014/chartex" xmlns:cx1="http://schemas.microsoft.com/office/drawing/2015/9/8/chartex" xmlns:cx2="http://schemas.microsoft.com/office/drawing/2015/10/21/chartex" xmlns:cx3="http://schemas.microsoft.com/office/drawing/2016/5/9/chartex" xmlns:cx4="http://schemas.microsoft.com/office/drawing/2016/5/10/chartex" xmlns:cx5="http://schemas.microsoft.com/office/drawing/2016/5/11/chartex" xmlns:cx6="http://schemas.microsoft.com/office/drawing/2016/5/12/chartex" xmlns:cx7="http://schemas.microsoft.com/office/drawing/2016/5/13/chartex" xmlns:cx8="http://schemas.microsoft.com/office/drawing/2016/5/14/chartex" xmlns:mc="http://schemas.openxmlformats.org/markup-compatibility/2006" xmlns:aink="http://schemas.microsoft.com/office/drawing/2016/ink" xmlns:am3d="http://schemas.microsoft.com/office/drawing/2017/model3d" xmlns:o="urn:schemas-microsoft-com:office:office" xmlns:oel="http://schemas.microsoft.com/office/2019/extlst" xmlns:r="http://schemas.openxmlformats.org/officeDocument/2006/relationships" xmlns:m="http://schemas.openxmlformats.org/officeDocument/2006/math" xmlns:v="urn:schemas-microsoft-com:vml" xmlns:wp14="http://schemas.microsoft.com/office/word/2010/wordprocessingDrawing" xmlns:wp="http://schemas.openxmlformats.org/drawingml/2006/wordprocessingDrawing" xmlns:w10="urn:schemas-microsoft-com:office:word" xmlns:w="http://schemas.openxmlformats.org/wordprocessingml/2006/main" xmlns:w14="http://schemas.microsoft.com/office/word/2010/wordml" xmlns:w15="http://schemas.microsoft.com/office/word/2012/wordml" xmlns:w16cex="http://schemas.microsoft.com/office/word/2018/wordml/cex" xmlns:w16cid="http://schemas.microsoft.com/office/word/2016/wordml/cid" xmlns:w16="http://schemas.microsoft.com/office/word/2018/wordml" xmlns:w16du="http://schemas.microsoft.com/office/word/2023/wordml/word16du" xmlns:w16sdtdh="http://schemas.microsoft.com/office/word/2020/wordml/sdtdatahash" xmlns:w16se="http://schemas.microsoft.com/office/word/2015/wordml/symex" xmlns:wpg="http://schemas.microsoft.com/office/word/2010/wordprocessingGroup" xmlns:wpi="http://schemas.microsoft.com/office/word/2010/wordprocessingInk" xmlns:wne="http://schemas.microsoft.com/office/word/2006/wordml" xmlns:wps="http://schemas.microsoft.com/office/word/2010/wordprocessingShape" mc:Ignorable="w14 w15 w16se w16cid w16 w16cex w16sdtdh w16du wp14">
   <w:footnote w:type="separator" w:id="-1">
     <w:p>
       <w:pPr>
@@ -3661,7 +3705,7 @@
 </file>
 
 <file path=word/header1.xml><?xml version="1.0" encoding="utf-8"?>
-<w:hdr xmlns:wpc="http://schemas.microsoft.com/office/word/2010/wordprocessingCanvas" xmlns:cx="http://schemas.microsoft.com/office/drawing/2014/chartex" xmlns:cx1="http://schemas.microsoft.com/office/drawing/2015/9/8/chartex" xmlns:cx2="http://schemas.microsoft.com/office/drawing/2015/10/21/chartex" xmlns:cx3="http://schemas.microsoft.com/office/drawing/2016/5/9/chartex" xmlns:cx4="http://schemas.microsoft.com/office/drawing/2016/5/10/chartex" xmlns:cx5="http://schemas.microsoft.com/office/drawing/2016/5/11/chartex" xmlns:cx6="http://schemas.microsoft.com/office/drawing/2016/5/12/chartex" xmlns:cx7="http://schemas.microsoft.com/office/drawing/2016/5/13/chartex" xmlns:cx8="http://schemas.microsoft.com/office/drawing/2016/5/14/chartex" xmlns:mc="http://schemas.openxmlformats.org/markup-compatibility/2006" xmlns:aink="http://schemas.microsoft.com/office/drawing/2016/ink" xmlns:am3d="http://schemas.microsoft.com/office/drawing/2017/model3d" xmlns:o="urn:schemas-microsoft-com:office:office" xmlns:oel="http://schemas.microsoft.com/office/2019/extlst" xmlns:r="http://schemas.openxmlformats.org/officeDocument/2006/relationships" xmlns:m="http://schemas.openxmlformats.org/officeDocument/2006/math" xmlns:v="urn:schemas-microsoft-com:vml" xmlns:wp14="http://schemas.microsoft.com/office/word/2010/wordprocessingDrawing" xmlns:wp="http://schemas.openxmlformats.org/drawingml/2006/wordprocessingDrawing" xmlns:w10="urn:schemas-microsoft-com:office:word" xmlns:w="http://schemas.openxmlformats.org/wordprocessingml/2006/main" xmlns:w14="http://schemas.microsoft.com/office/word/2010/wordml" xmlns:w15="http://schemas.microsoft.com/office/word/2012/wordml" xmlns:w16cex="http://schemas.microsoft.com/office/word/2018/wordml/cex" xmlns:w16cid="http://schemas.microsoft.com/office/word/2016/wordml/cid" xmlns:w16="http://schemas.microsoft.com/office/word/2018/wordml" xmlns:w16sdtdh="http://schemas.microsoft.com/office/word/2020/wordml/sdtdatahash" xmlns:w16se="http://schemas.microsoft.com/office/word/2015/wordml/symex" xmlns:wpg="http://schemas.microsoft.com/office/word/2010/wordprocessingGroup" xmlns:wpi="http://schemas.microsoft.com/office/word/2010/wordprocessingInk" xmlns:wne="http://schemas.microsoft.com/office/word/2006/wordml" xmlns:wps="http://schemas.microsoft.com/office/word/2010/wordprocessingShape" mc:Ignorable="w14 w15 w16se w16cid w16 w16cex w16sdtdh wp14">
+<w:hdr xmlns:wpc="http://schemas.microsoft.com/office/word/2010/wordprocessingCanvas" xmlns:cx="http://schemas.microsoft.com/office/drawing/2014/chartex" xmlns:cx1="http://schemas.microsoft.com/office/drawing/2015/9/8/chartex" xmlns:cx2="http://schemas.microsoft.com/office/drawing/2015/10/21/chartex" xmlns:cx3="http://schemas.microsoft.com/office/drawing/2016/5/9/chartex" xmlns:cx4="http://schemas.microsoft.com/office/drawing/2016/5/10/chartex" xmlns:cx5="http://schemas.microsoft.com/office/drawing/2016/5/11/chartex" xmlns:cx6="http://schemas.microsoft.com/office/drawing/2016/5/12/chartex" xmlns:cx7="http://schemas.microsoft.com/office/drawing/2016/5/13/chartex" xmlns:cx8="http://schemas.microsoft.com/office/drawing/2016/5/14/chartex" xmlns:mc="http://schemas.openxmlformats.org/markup-compatibility/2006" xmlns:aink="http://schemas.microsoft.com/office/drawing/2016/ink" xmlns:am3d="http://schemas.microsoft.com/office/drawing/2017/model3d" xmlns:o="urn:schemas-microsoft-com:office:office" xmlns:oel="http://schemas.microsoft.com/office/2019/extlst" xmlns:r="http://schemas.openxmlformats.org/officeDocument/2006/relationships" xmlns:m="http://schemas.openxmlformats.org/officeDocument/2006/math" xmlns:v="urn:schemas-microsoft-com:vml" xmlns:wp14="http://schemas.microsoft.com/office/word/2010/wordprocessingDrawing" xmlns:wp="http://schemas.openxmlformats.org/drawingml/2006/wordprocessingDrawing" xmlns:w10="urn:schemas-microsoft-com:office:word" xmlns:w="http://schemas.openxmlformats.org/wordprocessingml/2006/main" xmlns:w14="http://schemas.microsoft.com/office/word/2010/wordml" xmlns:w15="http://schemas.microsoft.com/office/word/2012/wordml" xmlns:w16cex="http://schemas.microsoft.com/office/word/2018/wordml/cex" xmlns:w16cid="http://schemas.microsoft.com/office/word/2016/wordml/cid" xmlns:w16="http://schemas.microsoft.com/office/word/2018/wordml" xmlns:w16du="http://schemas.microsoft.com/office/word/2023/wordml/word16du" xmlns:w16sdtdh="http://schemas.microsoft.com/office/word/2020/wordml/sdtdatahash" xmlns:w16se="http://schemas.microsoft.com/office/word/2015/wordml/symex" xmlns:wpg="http://schemas.microsoft.com/office/word/2010/wordprocessingGroup" xmlns:wpi="http://schemas.microsoft.com/office/word/2010/wordprocessingInk" xmlns:wne="http://schemas.microsoft.com/office/word/2006/wordml" xmlns:wps="http://schemas.microsoft.com/office/word/2010/wordprocessingShape" mc:Ignorable="w14 w15 w16se w16cid w16 w16cex w16sdtdh w16du wp14">
   <w:tbl>
     <w:tblPr>
       <w:tblStyle w:val="Grilledutableau"/>
@@ -3853,7 +3897,7 @@
 </file>
 
 <file path=word/numbering.xml><?xml version="1.0" encoding="utf-8"?>
-<w:numbering xmlns:wpc="http://schemas.microsoft.com/office/word/2010/wordprocessingCanvas" xmlns:cx="http://schemas.microsoft.com/office/drawing/2014/chartex" xmlns:cx1="http://schemas.microsoft.com/office/drawing/2015/9/8/chartex" xmlns:cx2="http://schemas.microsoft.com/office/drawing/2015/10/21/chartex" xmlns:cx3="http://schemas.microsoft.com/office/drawing/2016/5/9/chartex" xmlns:cx4="http://schemas.microsoft.com/office/drawing/2016/5/10/chartex" xmlns:cx5="http://schemas.microsoft.com/office/drawing/2016/5/11/chartex" xmlns:cx6="http://schemas.microsoft.com/office/drawing/2016/5/12/chartex" xmlns:cx7="http://schemas.microsoft.com/office/drawing/2016/5/13/chartex" xmlns:cx8="http://schemas.microsoft.com/office/drawing/2016/5/14/chartex" xmlns:mc="http://schemas.openxmlformats.org/markup-compatibility/2006" xmlns:aink="http://schemas.microsoft.com/office/drawing/2016/ink" xmlns:am3d="http://schemas.microsoft.com/office/drawing/2017/model3d" xmlns:o="urn:schemas-microsoft-com:office:office" xmlns:oel="http://schemas.microsoft.com/office/2019/extlst" xmlns:r="http://schemas.openxmlformats.org/officeDocument/2006/relationships" xmlns:m="http://schemas.openxmlformats.org/officeDocument/2006/math" xmlns:v="urn:schemas-microsoft-com:vml" xmlns:wp14="http://schemas.microsoft.com/office/word/2010/wordprocessingDrawing" xmlns:wp="http://schemas.openxmlformats.org/drawingml/2006/wordprocessingDrawing" xmlns:w10="urn:schemas-microsoft-com:office:word" xmlns:w="http://schemas.openxmlformats.org/wordprocessingml/2006/main" xmlns:w14="http://schemas.microsoft.com/office/word/2010/wordml" xmlns:w15="http://schemas.microsoft.com/office/word/2012/wordml" xmlns:w16cex="http://schemas.microsoft.com/office/word/2018/wordml/cex" xmlns:w16cid="http://schemas.microsoft.com/office/word/2016/wordml/cid" xmlns:w16="http://schemas.microsoft.com/office/word/2018/wordml" xmlns:w16sdtdh="http://schemas.microsoft.com/office/word/2020/wordml/sdtdatahash" xmlns:w16se="http://schemas.microsoft.com/office/word/2015/wordml/symex" xmlns:wpg="http://schemas.microsoft.com/office/word/2010/wordprocessingGroup" xmlns:wpi="http://schemas.microsoft.com/office/word/2010/wordprocessingInk" xmlns:wne="http://schemas.microsoft.com/office/word/2006/wordml" xmlns:wps="http://schemas.microsoft.com/office/word/2010/wordprocessingShape" mc:Ignorable="w14 w15 w16se w16cid w16 w16cex w16sdtdh wp14">
+<w:numbering xmlns:wpc="http://schemas.microsoft.com/office/word/2010/wordprocessingCanvas" xmlns:cx="http://schemas.microsoft.com/office/drawing/2014/chartex" xmlns:cx1="http://schemas.microsoft.com/office/drawing/2015/9/8/chartex" xmlns:cx2="http://schemas.microsoft.com/office/drawing/2015/10/21/chartex" xmlns:cx3="http://schemas.microsoft.com/office/drawing/2016/5/9/chartex" xmlns:cx4="http://schemas.microsoft.com/office/drawing/2016/5/10/chartex" xmlns:cx5="http://schemas.microsoft.com/office/drawing/2016/5/11/chartex" xmlns:cx6="http://schemas.microsoft.com/office/drawing/2016/5/12/chartex" xmlns:cx7="http://schemas.microsoft.com/office/drawing/2016/5/13/chartex" xmlns:cx8="http://schemas.microsoft.com/office/drawing/2016/5/14/chartex" xmlns:mc="http://schemas.openxmlformats.org/markup-compatibility/2006" xmlns:aink="http://schemas.microsoft.com/office/drawing/2016/ink" xmlns:am3d="http://schemas.microsoft.com/office/drawing/2017/model3d" xmlns:o="urn:schemas-microsoft-com:office:office" xmlns:oel="http://schemas.microsoft.com/office/2019/extlst" xmlns:r="http://schemas.openxmlformats.org/officeDocument/2006/relationships" xmlns:m="http://schemas.openxmlformats.org/officeDocument/2006/math" xmlns:v="urn:schemas-microsoft-com:vml" xmlns:wp14="http://schemas.microsoft.com/office/word/2010/wordprocessingDrawing" xmlns:wp="http://schemas.openxmlformats.org/drawingml/2006/wordprocessingDrawing" xmlns:w10="urn:schemas-microsoft-com:office:word" xmlns:w="http://schemas.openxmlformats.org/wordprocessingml/2006/main" xmlns:w14="http://schemas.microsoft.com/office/word/2010/wordml" xmlns:w15="http://schemas.microsoft.com/office/word/2012/wordml" xmlns:w16cex="http://schemas.microsoft.com/office/word/2018/wordml/cex" xmlns:w16cid="http://schemas.microsoft.com/office/word/2016/wordml/cid" xmlns:w16="http://schemas.microsoft.com/office/word/2018/wordml" xmlns:w16du="http://schemas.microsoft.com/office/word/2023/wordml/word16du" xmlns:w16sdtdh="http://schemas.microsoft.com/office/word/2020/wordml/sdtdatahash" xmlns:w16se="http://schemas.microsoft.com/office/word/2015/wordml/symex" xmlns:wpg="http://schemas.microsoft.com/office/word/2010/wordprocessingGroup" xmlns:wpi="http://schemas.microsoft.com/office/word/2010/wordprocessingInk" xmlns:wne="http://schemas.microsoft.com/office/word/2006/wordml" xmlns:wps="http://schemas.microsoft.com/office/word/2010/wordprocessingShape" mc:Ignorable="w14 w15 w16se w16cid w16 w16cex w16sdtdh w16du wp14">
   <w:abstractNum w:abstractNumId="0" w15:restartNumberingAfterBreak="0">
     <w:nsid w:val="107F13B7"/>
     <w:multiLevelType w:val="hybridMultilevel"/>
@@ -4387,7 +4431,7 @@
 </file>
 
 <file path=word/styles.xml><?xml version="1.0" encoding="utf-8"?>
-<w:styles xmlns:mc="http://schemas.openxmlformats.org/markup-compatibility/2006" xmlns:r="http://schemas.openxmlformats.org/officeDocument/2006/relationships" xmlns:w="http://schemas.openxmlformats.org/wordprocessingml/2006/main" xmlns:w14="http://schemas.microsoft.com/office/word/2010/wordml" xmlns:w15="http://schemas.microsoft.com/office/word/2012/wordml" xmlns:w16cex="http://schemas.microsoft.com/office/word/2018/wordml/cex" xmlns:w16cid="http://schemas.microsoft.com/office/word/2016/wordml/cid" xmlns:w16="http://schemas.microsoft.com/office/word/2018/wordml" xmlns:w16sdtdh="http://schemas.microsoft.com/office/word/2020/wordml/sdtdatahash" xmlns:w16se="http://schemas.microsoft.com/office/word/2015/wordml/symex" mc:Ignorable="w14 w15 w16se w16cid w16 w16cex w16sdtdh">
+<w:styles xmlns:mc="http://schemas.openxmlformats.org/markup-compatibility/2006" xmlns:r="http://schemas.openxmlformats.org/officeDocument/2006/relationships" xmlns:w="http://schemas.openxmlformats.org/wordprocessingml/2006/main" xmlns:w14="http://schemas.microsoft.com/office/word/2010/wordml" xmlns:w15="http://schemas.microsoft.com/office/word/2012/wordml" xmlns:w16cex="http://schemas.microsoft.com/office/word/2018/wordml/cex" xmlns:w16cid="http://schemas.microsoft.com/office/word/2016/wordml/cid" xmlns:w16="http://schemas.microsoft.com/office/word/2018/wordml" xmlns:w16du="http://schemas.microsoft.com/office/word/2023/wordml/word16du" xmlns:w16sdtdh="http://schemas.microsoft.com/office/word/2020/wordml/sdtdatahash" xmlns:w16se="http://schemas.microsoft.com/office/word/2015/wordml/symex" mc:Ignorable="w14 w15 w16se w16cid w16 w16cex w16sdtdh w16du">
   <w:docDefaults>
     <w:rPrDefault>
       <w:rPr>

</xml_diff>

<commit_message>
Correction des données, comparaison des 3 cryptos différents, diagramme corrigé, jntrvl à jour, erreurs datepicker résolus
</commit_message>
<xml_diff>
--- a/Doc/M-323-darchasi-Plot_That_Line.docx
+++ b/Doc/M-323-darchasi-Plot_That_Line.docx
@@ -1,6 +1,6 @@
 
 <file path=word/document.xml><?xml version="1.0" encoding="utf-8"?>
-<w:document xmlns:wpc="http://schemas.microsoft.com/office/word/2010/wordprocessingCanvas" xmlns:cx="http://schemas.microsoft.com/office/drawing/2014/chartex" xmlns:cx1="http://schemas.microsoft.com/office/drawing/2015/9/8/chartex" xmlns:cx2="http://schemas.microsoft.com/office/drawing/2015/10/21/chartex" xmlns:cx3="http://schemas.microsoft.com/office/drawing/2016/5/9/chartex" xmlns:cx4="http://schemas.microsoft.com/office/drawing/2016/5/10/chartex" xmlns:cx5="http://schemas.microsoft.com/office/drawing/2016/5/11/chartex" xmlns:cx6="http://schemas.microsoft.com/office/drawing/2016/5/12/chartex" xmlns:cx7="http://schemas.microsoft.com/office/drawing/2016/5/13/chartex" xmlns:cx8="http://schemas.microsoft.com/office/drawing/2016/5/14/chartex" xmlns:mc="http://schemas.openxmlformats.org/markup-compatibility/2006" xmlns:aink="http://schemas.microsoft.com/office/drawing/2016/ink" xmlns:am3d="http://schemas.microsoft.com/office/drawing/2017/model3d" xmlns:o="urn:schemas-microsoft-com:office:office" xmlns:oel="http://schemas.microsoft.com/office/2019/extlst" xmlns:r="http://schemas.openxmlformats.org/officeDocument/2006/relationships" xmlns:m="http://schemas.openxmlformats.org/officeDocument/2006/math" xmlns:v="urn:schemas-microsoft-com:vml" xmlns:wp14="http://schemas.microsoft.com/office/word/2010/wordprocessingDrawing" xmlns:wp="http://schemas.openxmlformats.org/drawingml/2006/wordprocessingDrawing" xmlns:w10="urn:schemas-microsoft-com:office:word" xmlns:w="http://schemas.openxmlformats.org/wordprocessingml/2006/main" xmlns:w14="http://schemas.microsoft.com/office/word/2010/wordml" xmlns:w15="http://schemas.microsoft.com/office/word/2012/wordml" xmlns:w16cex="http://schemas.microsoft.com/office/word/2018/wordml/cex" xmlns:w16cid="http://schemas.microsoft.com/office/word/2016/wordml/cid" xmlns:w16="http://schemas.microsoft.com/office/word/2018/wordml" xmlns:w16du="http://schemas.microsoft.com/office/word/2023/wordml/word16du" xmlns:w16sdtdh="http://schemas.microsoft.com/office/word/2020/wordml/sdtdatahash" xmlns:w16se="http://schemas.microsoft.com/office/word/2015/wordml/symex" xmlns:wpg="http://schemas.microsoft.com/office/word/2010/wordprocessingGroup" xmlns:wpi="http://schemas.microsoft.com/office/word/2010/wordprocessingInk" xmlns:wne="http://schemas.microsoft.com/office/word/2006/wordml" xmlns:wps="http://schemas.microsoft.com/office/word/2010/wordprocessingShape" mc:Ignorable="w14 w15 w16se w16cid w16 w16cex w16sdtdh w16du wp14">
+<w:document xmlns:wpc="http://schemas.microsoft.com/office/word/2010/wordprocessingCanvas" xmlns:cx="http://schemas.microsoft.com/office/drawing/2014/chartex" xmlns:cx1="http://schemas.microsoft.com/office/drawing/2015/9/8/chartex" xmlns:cx2="http://schemas.microsoft.com/office/drawing/2015/10/21/chartex" xmlns:cx3="http://schemas.microsoft.com/office/drawing/2016/5/9/chartex" xmlns:cx4="http://schemas.microsoft.com/office/drawing/2016/5/10/chartex" xmlns:cx5="http://schemas.microsoft.com/office/drawing/2016/5/11/chartex" xmlns:cx6="http://schemas.microsoft.com/office/drawing/2016/5/12/chartex" xmlns:cx7="http://schemas.microsoft.com/office/drawing/2016/5/13/chartex" xmlns:cx8="http://schemas.microsoft.com/office/drawing/2016/5/14/chartex" xmlns:mc="http://schemas.openxmlformats.org/markup-compatibility/2006" xmlns:aink="http://schemas.microsoft.com/office/drawing/2016/ink" xmlns:am3d="http://schemas.microsoft.com/office/drawing/2017/model3d" xmlns:o="urn:schemas-microsoft-com:office:office" xmlns:oel="http://schemas.microsoft.com/office/2019/extlst" xmlns:r="http://schemas.openxmlformats.org/officeDocument/2006/relationships" xmlns:m="http://schemas.openxmlformats.org/officeDocument/2006/math" xmlns:v="urn:schemas-microsoft-com:vml" xmlns:wp14="http://schemas.microsoft.com/office/word/2010/wordprocessingDrawing" xmlns:wp="http://schemas.openxmlformats.org/drawingml/2006/wordprocessingDrawing" xmlns:w10="urn:schemas-microsoft-com:office:word" xmlns:w="http://schemas.openxmlformats.org/wordprocessingml/2006/main" xmlns:w14="http://schemas.microsoft.com/office/word/2010/wordml" xmlns:w15="http://schemas.microsoft.com/office/word/2012/wordml" xmlns:w16cex="http://schemas.microsoft.com/office/word/2018/wordml/cex" xmlns:w16cid="http://schemas.microsoft.com/office/word/2016/wordml/cid" xmlns:w16="http://schemas.microsoft.com/office/word/2018/wordml" xmlns:w16sdtdh="http://schemas.microsoft.com/office/word/2020/wordml/sdtdatahash" xmlns:w16se="http://schemas.microsoft.com/office/word/2015/wordml/symex" xmlns:wpg="http://schemas.microsoft.com/office/word/2010/wordprocessingGroup" xmlns:wpi="http://schemas.microsoft.com/office/word/2010/wordprocessingInk" xmlns:wne="http://schemas.microsoft.com/office/word/2006/wordml" xmlns:wps="http://schemas.microsoft.com/office/word/2010/wordprocessingShape" mc:Ignorable="w14 w15 w16se w16cid w16 w16cex w16sdtdh wp14">
   <w:body>
     <w:p>
       <w:pPr>
@@ -3356,6 +3356,9 @@
     <w:p/>
     <w:p>
       <w:r>
+        <w:rPr>
+          <w:noProof/>
+        </w:rPr>
         <w:drawing>
           <wp:inline distT="0" distB="0" distL="0" distR="0" wp14:anchorId="7128F31F" wp14:editId="70177B5B">
             <wp:extent cx="5760720" cy="2384425"/>
@@ -3554,6 +3557,32 @@
       <w:bookmarkEnd w:id="25"/>
     </w:p>
     <w:p>
+      <w:hyperlink r:id="rId13" w:history="1">
+        <w:proofErr w:type="spellStart"/>
+        <w:r>
+          <w:rPr>
+            <w:rStyle w:val="Lienhypertexte"/>
+          </w:rPr>
+          <w:t>ScottPlot</w:t>
+        </w:r>
+        <w:proofErr w:type="spellEnd"/>
+        <w:r>
+          <w:rPr>
+            <w:rStyle w:val="Lienhypertexte"/>
+          </w:rPr>
+          <w:t xml:space="preserve"> 5.0 </w:t>
+        </w:r>
+        <w:proofErr w:type="spellStart"/>
+        <w:r>
+          <w:rPr>
+            <w:rStyle w:val="Lienhypertexte"/>
+          </w:rPr>
+          <w:t>Cookbook</w:t>
+        </w:r>
+        <w:proofErr w:type="spellEnd"/>
+      </w:hyperlink>
+    </w:p>
+    <w:p>
       <w:pPr>
         <w:pStyle w:val="Titre1"/>
       </w:pPr>
@@ -3564,8 +3593,8 @@
       <w:bookmarkEnd w:id="26"/>
     </w:p>
     <w:sectPr>
-      <w:headerReference w:type="default" r:id="rId13"/>
-      <w:footerReference w:type="default" r:id="rId14"/>
+      <w:headerReference w:type="default" r:id="rId14"/>
+      <w:footerReference w:type="default" r:id="rId15"/>
       <w:pgSz w:w="11906" w:h="16838"/>
       <w:pgMar w:top="1417" w:right="1417" w:bottom="1417" w:left="1417" w:header="708" w:footer="708" w:gutter="0"/>
       <w:cols w:space="708"/>
@@ -3577,7 +3606,7 @@
 </file>
 
 <file path=word/endnotes.xml><?xml version="1.0" encoding="utf-8"?>
-<w:endnotes xmlns:wpc="http://schemas.microsoft.com/office/word/2010/wordprocessingCanvas" xmlns:cx="http://schemas.microsoft.com/office/drawing/2014/chartex" xmlns:cx1="http://schemas.microsoft.com/office/drawing/2015/9/8/chartex" xmlns:cx2="http://schemas.microsoft.com/office/drawing/2015/10/21/chartex" xmlns:cx3="http://schemas.microsoft.com/office/drawing/2016/5/9/chartex" xmlns:cx4="http://schemas.microsoft.com/office/drawing/2016/5/10/chartex" xmlns:cx5="http://schemas.microsoft.com/office/drawing/2016/5/11/chartex" xmlns:cx6="http://schemas.microsoft.com/office/drawing/2016/5/12/chartex" xmlns:cx7="http://schemas.microsoft.com/office/drawing/2016/5/13/chartex" xmlns:cx8="http://schemas.microsoft.com/office/drawing/2016/5/14/chartex" xmlns:mc="http://schemas.openxmlformats.org/markup-compatibility/2006" xmlns:aink="http://schemas.microsoft.com/office/drawing/2016/ink" xmlns:am3d="http://schemas.microsoft.com/office/drawing/2017/model3d" xmlns:o="urn:schemas-microsoft-com:office:office" xmlns:oel="http://schemas.microsoft.com/office/2019/extlst" xmlns:r="http://schemas.openxmlformats.org/officeDocument/2006/relationships" xmlns:m="http://schemas.openxmlformats.org/officeDocument/2006/math" xmlns:v="urn:schemas-microsoft-com:vml" xmlns:wp14="http://schemas.microsoft.com/office/word/2010/wordprocessingDrawing" xmlns:wp="http://schemas.openxmlformats.org/drawingml/2006/wordprocessingDrawing" xmlns:w10="urn:schemas-microsoft-com:office:word" xmlns:w="http://schemas.openxmlformats.org/wordprocessingml/2006/main" xmlns:w14="http://schemas.microsoft.com/office/word/2010/wordml" xmlns:w15="http://schemas.microsoft.com/office/word/2012/wordml" xmlns:w16cex="http://schemas.microsoft.com/office/word/2018/wordml/cex" xmlns:w16cid="http://schemas.microsoft.com/office/word/2016/wordml/cid" xmlns:w16="http://schemas.microsoft.com/office/word/2018/wordml" xmlns:w16du="http://schemas.microsoft.com/office/word/2023/wordml/word16du" xmlns:w16sdtdh="http://schemas.microsoft.com/office/word/2020/wordml/sdtdatahash" xmlns:w16se="http://schemas.microsoft.com/office/word/2015/wordml/symex" xmlns:wpg="http://schemas.microsoft.com/office/word/2010/wordprocessingGroup" xmlns:wpi="http://schemas.microsoft.com/office/word/2010/wordprocessingInk" xmlns:wne="http://schemas.microsoft.com/office/word/2006/wordml" xmlns:wps="http://schemas.microsoft.com/office/word/2010/wordprocessingShape" mc:Ignorable="w14 w15 w16se w16cid w16 w16cex w16sdtdh w16du wp14">
+<w:endnotes xmlns:wpc="http://schemas.microsoft.com/office/word/2010/wordprocessingCanvas" xmlns:cx="http://schemas.microsoft.com/office/drawing/2014/chartex" xmlns:cx1="http://schemas.microsoft.com/office/drawing/2015/9/8/chartex" xmlns:cx2="http://schemas.microsoft.com/office/drawing/2015/10/21/chartex" xmlns:cx3="http://schemas.microsoft.com/office/drawing/2016/5/9/chartex" xmlns:cx4="http://schemas.microsoft.com/office/drawing/2016/5/10/chartex" xmlns:cx5="http://schemas.microsoft.com/office/drawing/2016/5/11/chartex" xmlns:cx6="http://schemas.microsoft.com/office/drawing/2016/5/12/chartex" xmlns:cx7="http://schemas.microsoft.com/office/drawing/2016/5/13/chartex" xmlns:cx8="http://schemas.microsoft.com/office/drawing/2016/5/14/chartex" xmlns:mc="http://schemas.openxmlformats.org/markup-compatibility/2006" xmlns:aink="http://schemas.microsoft.com/office/drawing/2016/ink" xmlns:am3d="http://schemas.microsoft.com/office/drawing/2017/model3d" xmlns:o="urn:schemas-microsoft-com:office:office" xmlns:oel="http://schemas.microsoft.com/office/2019/extlst" xmlns:r="http://schemas.openxmlformats.org/officeDocument/2006/relationships" xmlns:m="http://schemas.openxmlformats.org/officeDocument/2006/math" xmlns:v="urn:schemas-microsoft-com:vml" xmlns:wp14="http://schemas.microsoft.com/office/word/2010/wordprocessingDrawing" xmlns:wp="http://schemas.openxmlformats.org/drawingml/2006/wordprocessingDrawing" xmlns:w10="urn:schemas-microsoft-com:office:word" xmlns:w="http://schemas.openxmlformats.org/wordprocessingml/2006/main" xmlns:w14="http://schemas.microsoft.com/office/word/2010/wordml" xmlns:w15="http://schemas.microsoft.com/office/word/2012/wordml" xmlns:w16cex="http://schemas.microsoft.com/office/word/2018/wordml/cex" xmlns:w16cid="http://schemas.microsoft.com/office/word/2016/wordml/cid" xmlns:w16="http://schemas.microsoft.com/office/word/2018/wordml" xmlns:w16sdtdh="http://schemas.microsoft.com/office/word/2020/wordml/sdtdatahash" xmlns:w16se="http://schemas.microsoft.com/office/word/2015/wordml/symex" xmlns:wpg="http://schemas.microsoft.com/office/word/2010/wordprocessingGroup" xmlns:wpi="http://schemas.microsoft.com/office/word/2010/wordprocessingInk" xmlns:wne="http://schemas.microsoft.com/office/word/2006/wordml" xmlns:wps="http://schemas.microsoft.com/office/word/2010/wordprocessingShape" mc:Ignorable="w14 w15 w16se w16cid w16 w16cex w16sdtdh wp14">
   <w:endnote w:type="separator" w:id="-1">
     <w:p>
       <w:pPr>
@@ -3602,7 +3631,7 @@
 </file>
 
 <file path=word/footer1.xml><?xml version="1.0" encoding="utf-8"?>
-<w:ftr xmlns:wpc="http://schemas.microsoft.com/office/word/2010/wordprocessingCanvas" xmlns:cx="http://schemas.microsoft.com/office/drawing/2014/chartex" xmlns:cx1="http://schemas.microsoft.com/office/drawing/2015/9/8/chartex" xmlns:cx2="http://schemas.microsoft.com/office/drawing/2015/10/21/chartex" xmlns:cx3="http://schemas.microsoft.com/office/drawing/2016/5/9/chartex" xmlns:cx4="http://schemas.microsoft.com/office/drawing/2016/5/10/chartex" xmlns:cx5="http://schemas.microsoft.com/office/drawing/2016/5/11/chartex" xmlns:cx6="http://schemas.microsoft.com/office/drawing/2016/5/12/chartex" xmlns:cx7="http://schemas.microsoft.com/office/drawing/2016/5/13/chartex" xmlns:cx8="http://schemas.microsoft.com/office/drawing/2016/5/14/chartex" xmlns:mc="http://schemas.openxmlformats.org/markup-compatibility/2006" xmlns:aink="http://schemas.microsoft.com/office/drawing/2016/ink" xmlns:am3d="http://schemas.microsoft.com/office/drawing/2017/model3d" xmlns:o="urn:schemas-microsoft-com:office:office" xmlns:oel="http://schemas.microsoft.com/office/2019/extlst" xmlns:r="http://schemas.openxmlformats.org/officeDocument/2006/relationships" xmlns:m="http://schemas.openxmlformats.org/officeDocument/2006/math" xmlns:v="urn:schemas-microsoft-com:vml" xmlns:wp14="http://schemas.microsoft.com/office/word/2010/wordprocessingDrawing" xmlns:wp="http://schemas.openxmlformats.org/drawingml/2006/wordprocessingDrawing" xmlns:w10="urn:schemas-microsoft-com:office:word" xmlns:w="http://schemas.openxmlformats.org/wordprocessingml/2006/main" xmlns:w14="http://schemas.microsoft.com/office/word/2010/wordml" xmlns:w15="http://schemas.microsoft.com/office/word/2012/wordml" xmlns:w16cex="http://schemas.microsoft.com/office/word/2018/wordml/cex" xmlns:w16cid="http://schemas.microsoft.com/office/word/2016/wordml/cid" xmlns:w16="http://schemas.microsoft.com/office/word/2018/wordml" xmlns:w16du="http://schemas.microsoft.com/office/word/2023/wordml/word16du" xmlns:w16sdtdh="http://schemas.microsoft.com/office/word/2020/wordml/sdtdatahash" xmlns:w16se="http://schemas.microsoft.com/office/word/2015/wordml/symex" xmlns:wpg="http://schemas.microsoft.com/office/word/2010/wordprocessingGroup" xmlns:wpi="http://schemas.microsoft.com/office/word/2010/wordprocessingInk" xmlns:wne="http://schemas.microsoft.com/office/word/2006/wordml" xmlns:wps="http://schemas.microsoft.com/office/word/2010/wordprocessingShape" mc:Ignorable="w14 w15 w16se w16cid w16 w16cex w16sdtdh w16du wp14">
+<w:ftr xmlns:wpc="http://schemas.microsoft.com/office/word/2010/wordprocessingCanvas" xmlns:cx="http://schemas.microsoft.com/office/drawing/2014/chartex" xmlns:cx1="http://schemas.microsoft.com/office/drawing/2015/9/8/chartex" xmlns:cx2="http://schemas.microsoft.com/office/drawing/2015/10/21/chartex" xmlns:cx3="http://schemas.microsoft.com/office/drawing/2016/5/9/chartex" xmlns:cx4="http://schemas.microsoft.com/office/drawing/2016/5/10/chartex" xmlns:cx5="http://schemas.microsoft.com/office/drawing/2016/5/11/chartex" xmlns:cx6="http://schemas.microsoft.com/office/drawing/2016/5/12/chartex" xmlns:cx7="http://schemas.microsoft.com/office/drawing/2016/5/13/chartex" xmlns:cx8="http://schemas.microsoft.com/office/drawing/2016/5/14/chartex" xmlns:mc="http://schemas.openxmlformats.org/markup-compatibility/2006" xmlns:aink="http://schemas.microsoft.com/office/drawing/2016/ink" xmlns:am3d="http://schemas.microsoft.com/office/drawing/2017/model3d" xmlns:o="urn:schemas-microsoft-com:office:office" xmlns:oel="http://schemas.microsoft.com/office/2019/extlst" xmlns:r="http://schemas.openxmlformats.org/officeDocument/2006/relationships" xmlns:m="http://schemas.openxmlformats.org/officeDocument/2006/math" xmlns:v="urn:schemas-microsoft-com:vml" xmlns:wp14="http://schemas.microsoft.com/office/word/2010/wordprocessingDrawing" xmlns:wp="http://schemas.openxmlformats.org/drawingml/2006/wordprocessingDrawing" xmlns:w10="urn:schemas-microsoft-com:office:word" xmlns:w="http://schemas.openxmlformats.org/wordprocessingml/2006/main" xmlns:w14="http://schemas.microsoft.com/office/word/2010/wordml" xmlns:w15="http://schemas.microsoft.com/office/word/2012/wordml" xmlns:w16cex="http://schemas.microsoft.com/office/word/2018/wordml/cex" xmlns:w16cid="http://schemas.microsoft.com/office/word/2016/wordml/cid" xmlns:w16="http://schemas.microsoft.com/office/word/2018/wordml" xmlns:w16sdtdh="http://schemas.microsoft.com/office/word/2020/wordml/sdtdatahash" xmlns:w16se="http://schemas.microsoft.com/office/word/2015/wordml/symex" xmlns:wpg="http://schemas.microsoft.com/office/word/2010/wordprocessingGroup" xmlns:wpi="http://schemas.microsoft.com/office/word/2010/wordprocessingInk" xmlns:wne="http://schemas.microsoft.com/office/word/2006/wordml" xmlns:wps="http://schemas.microsoft.com/office/word/2010/wordprocessingShape" mc:Ignorable="w14 w15 w16se w16cid w16 w16cex w16sdtdh wp14">
   <w:p>
     <w:pPr>
       <w:pStyle w:val="Pieddepage"/>
@@ -3680,7 +3709,7 @@
 </file>
 
 <file path=word/footnotes.xml><?xml version="1.0" encoding="utf-8"?>
-<w:footnotes xmlns:wpc="http://schemas.microsoft.com/office/word/2010/wordprocessingCanvas" xmlns:cx="http://schemas.microsoft.com/office/drawing/2014/chartex" xmlns:cx1="http://schemas.microsoft.com/office/drawing/2015/9/8/chartex" xmlns:cx2="http://schemas.microsoft.com/office/drawing/2015/10/21/chartex" xmlns:cx3="http://schemas.microsoft.com/office/drawing/2016/5/9/chartex" xmlns:cx4="http://schemas.microsoft.com/office/drawing/2016/5/10/chartex" xmlns:cx5="http://schemas.microsoft.com/office/drawing/2016/5/11/chartex" xmlns:cx6="http://schemas.microsoft.com/office/drawing/2016/5/12/chartex" xmlns:cx7="http://schemas.microsoft.com/office/drawing/2016/5/13/chartex" xmlns:cx8="http://schemas.microsoft.com/office/drawing/2016/5/14/chartex" xmlns:mc="http://schemas.openxmlformats.org/markup-compatibility/2006" xmlns:aink="http://schemas.microsoft.com/office/drawing/2016/ink" xmlns:am3d="http://schemas.microsoft.com/office/drawing/2017/model3d" xmlns:o="urn:schemas-microsoft-com:office:office" xmlns:oel="http://schemas.microsoft.com/office/2019/extlst" xmlns:r="http://schemas.openxmlformats.org/officeDocument/2006/relationships" xmlns:m="http://schemas.openxmlformats.org/officeDocument/2006/math" xmlns:v="urn:schemas-microsoft-com:vml" xmlns:wp14="http://schemas.microsoft.com/office/word/2010/wordprocessingDrawing" xmlns:wp="http://schemas.openxmlformats.org/drawingml/2006/wordprocessingDrawing" xmlns:w10="urn:schemas-microsoft-com:office:word" xmlns:w="http://schemas.openxmlformats.org/wordprocessingml/2006/main" xmlns:w14="http://schemas.microsoft.com/office/word/2010/wordml" xmlns:w15="http://schemas.microsoft.com/office/word/2012/wordml" xmlns:w16cex="http://schemas.microsoft.com/office/word/2018/wordml/cex" xmlns:w16cid="http://schemas.microsoft.com/office/word/2016/wordml/cid" xmlns:w16="http://schemas.microsoft.com/office/word/2018/wordml" xmlns:w16du="http://schemas.microsoft.com/office/word/2023/wordml/word16du" xmlns:w16sdtdh="http://schemas.microsoft.com/office/word/2020/wordml/sdtdatahash" xmlns:w16se="http://schemas.microsoft.com/office/word/2015/wordml/symex" xmlns:wpg="http://schemas.microsoft.com/office/word/2010/wordprocessingGroup" xmlns:wpi="http://schemas.microsoft.com/office/word/2010/wordprocessingInk" xmlns:wne="http://schemas.microsoft.com/office/word/2006/wordml" xmlns:wps="http://schemas.microsoft.com/office/word/2010/wordprocessingShape" mc:Ignorable="w14 w15 w16se w16cid w16 w16cex w16sdtdh w16du wp14">
+<w:footnotes xmlns:wpc="http://schemas.microsoft.com/office/word/2010/wordprocessingCanvas" xmlns:cx="http://schemas.microsoft.com/office/drawing/2014/chartex" xmlns:cx1="http://schemas.microsoft.com/office/drawing/2015/9/8/chartex" xmlns:cx2="http://schemas.microsoft.com/office/drawing/2015/10/21/chartex" xmlns:cx3="http://schemas.microsoft.com/office/drawing/2016/5/9/chartex" xmlns:cx4="http://schemas.microsoft.com/office/drawing/2016/5/10/chartex" xmlns:cx5="http://schemas.microsoft.com/office/drawing/2016/5/11/chartex" xmlns:cx6="http://schemas.microsoft.com/office/drawing/2016/5/12/chartex" xmlns:cx7="http://schemas.microsoft.com/office/drawing/2016/5/13/chartex" xmlns:cx8="http://schemas.microsoft.com/office/drawing/2016/5/14/chartex" xmlns:mc="http://schemas.openxmlformats.org/markup-compatibility/2006" xmlns:aink="http://schemas.microsoft.com/office/drawing/2016/ink" xmlns:am3d="http://schemas.microsoft.com/office/drawing/2017/model3d" xmlns:o="urn:schemas-microsoft-com:office:office" xmlns:oel="http://schemas.microsoft.com/office/2019/extlst" xmlns:r="http://schemas.openxmlformats.org/officeDocument/2006/relationships" xmlns:m="http://schemas.openxmlformats.org/officeDocument/2006/math" xmlns:v="urn:schemas-microsoft-com:vml" xmlns:wp14="http://schemas.microsoft.com/office/word/2010/wordprocessingDrawing" xmlns:wp="http://schemas.openxmlformats.org/drawingml/2006/wordprocessingDrawing" xmlns:w10="urn:schemas-microsoft-com:office:word" xmlns:w="http://schemas.openxmlformats.org/wordprocessingml/2006/main" xmlns:w14="http://schemas.microsoft.com/office/word/2010/wordml" xmlns:w15="http://schemas.microsoft.com/office/word/2012/wordml" xmlns:w16cex="http://schemas.microsoft.com/office/word/2018/wordml/cex" xmlns:w16cid="http://schemas.microsoft.com/office/word/2016/wordml/cid" xmlns:w16="http://schemas.microsoft.com/office/word/2018/wordml" xmlns:w16sdtdh="http://schemas.microsoft.com/office/word/2020/wordml/sdtdatahash" xmlns:w16se="http://schemas.microsoft.com/office/word/2015/wordml/symex" xmlns:wpg="http://schemas.microsoft.com/office/word/2010/wordprocessingGroup" xmlns:wpi="http://schemas.microsoft.com/office/word/2010/wordprocessingInk" xmlns:wne="http://schemas.microsoft.com/office/word/2006/wordml" xmlns:wps="http://schemas.microsoft.com/office/word/2010/wordprocessingShape" mc:Ignorable="w14 w15 w16se w16cid w16 w16cex w16sdtdh wp14">
   <w:footnote w:type="separator" w:id="-1">
     <w:p>
       <w:pPr>
@@ -3705,7 +3734,7 @@
 </file>
 
 <file path=word/header1.xml><?xml version="1.0" encoding="utf-8"?>
-<w:hdr xmlns:wpc="http://schemas.microsoft.com/office/word/2010/wordprocessingCanvas" xmlns:cx="http://schemas.microsoft.com/office/drawing/2014/chartex" xmlns:cx1="http://schemas.microsoft.com/office/drawing/2015/9/8/chartex" xmlns:cx2="http://schemas.microsoft.com/office/drawing/2015/10/21/chartex" xmlns:cx3="http://schemas.microsoft.com/office/drawing/2016/5/9/chartex" xmlns:cx4="http://schemas.microsoft.com/office/drawing/2016/5/10/chartex" xmlns:cx5="http://schemas.microsoft.com/office/drawing/2016/5/11/chartex" xmlns:cx6="http://schemas.microsoft.com/office/drawing/2016/5/12/chartex" xmlns:cx7="http://schemas.microsoft.com/office/drawing/2016/5/13/chartex" xmlns:cx8="http://schemas.microsoft.com/office/drawing/2016/5/14/chartex" xmlns:mc="http://schemas.openxmlformats.org/markup-compatibility/2006" xmlns:aink="http://schemas.microsoft.com/office/drawing/2016/ink" xmlns:am3d="http://schemas.microsoft.com/office/drawing/2017/model3d" xmlns:o="urn:schemas-microsoft-com:office:office" xmlns:oel="http://schemas.microsoft.com/office/2019/extlst" xmlns:r="http://schemas.openxmlformats.org/officeDocument/2006/relationships" xmlns:m="http://schemas.openxmlformats.org/officeDocument/2006/math" xmlns:v="urn:schemas-microsoft-com:vml" xmlns:wp14="http://schemas.microsoft.com/office/word/2010/wordprocessingDrawing" xmlns:wp="http://schemas.openxmlformats.org/drawingml/2006/wordprocessingDrawing" xmlns:w10="urn:schemas-microsoft-com:office:word" xmlns:w="http://schemas.openxmlformats.org/wordprocessingml/2006/main" xmlns:w14="http://schemas.microsoft.com/office/word/2010/wordml" xmlns:w15="http://schemas.microsoft.com/office/word/2012/wordml" xmlns:w16cex="http://schemas.microsoft.com/office/word/2018/wordml/cex" xmlns:w16cid="http://schemas.microsoft.com/office/word/2016/wordml/cid" xmlns:w16="http://schemas.microsoft.com/office/word/2018/wordml" xmlns:w16du="http://schemas.microsoft.com/office/word/2023/wordml/word16du" xmlns:w16sdtdh="http://schemas.microsoft.com/office/word/2020/wordml/sdtdatahash" xmlns:w16se="http://schemas.microsoft.com/office/word/2015/wordml/symex" xmlns:wpg="http://schemas.microsoft.com/office/word/2010/wordprocessingGroup" xmlns:wpi="http://schemas.microsoft.com/office/word/2010/wordprocessingInk" xmlns:wne="http://schemas.microsoft.com/office/word/2006/wordml" xmlns:wps="http://schemas.microsoft.com/office/word/2010/wordprocessingShape" mc:Ignorable="w14 w15 w16se w16cid w16 w16cex w16sdtdh w16du wp14">
+<w:hdr xmlns:wpc="http://schemas.microsoft.com/office/word/2010/wordprocessingCanvas" xmlns:cx="http://schemas.microsoft.com/office/drawing/2014/chartex" xmlns:cx1="http://schemas.microsoft.com/office/drawing/2015/9/8/chartex" xmlns:cx2="http://schemas.microsoft.com/office/drawing/2015/10/21/chartex" xmlns:cx3="http://schemas.microsoft.com/office/drawing/2016/5/9/chartex" xmlns:cx4="http://schemas.microsoft.com/office/drawing/2016/5/10/chartex" xmlns:cx5="http://schemas.microsoft.com/office/drawing/2016/5/11/chartex" xmlns:cx6="http://schemas.microsoft.com/office/drawing/2016/5/12/chartex" xmlns:cx7="http://schemas.microsoft.com/office/drawing/2016/5/13/chartex" xmlns:cx8="http://schemas.microsoft.com/office/drawing/2016/5/14/chartex" xmlns:mc="http://schemas.openxmlformats.org/markup-compatibility/2006" xmlns:aink="http://schemas.microsoft.com/office/drawing/2016/ink" xmlns:am3d="http://schemas.microsoft.com/office/drawing/2017/model3d" xmlns:o="urn:schemas-microsoft-com:office:office" xmlns:oel="http://schemas.microsoft.com/office/2019/extlst" xmlns:r="http://schemas.openxmlformats.org/officeDocument/2006/relationships" xmlns:m="http://schemas.openxmlformats.org/officeDocument/2006/math" xmlns:v="urn:schemas-microsoft-com:vml" xmlns:wp14="http://schemas.microsoft.com/office/word/2010/wordprocessingDrawing" xmlns:wp="http://schemas.openxmlformats.org/drawingml/2006/wordprocessingDrawing" xmlns:w10="urn:schemas-microsoft-com:office:word" xmlns:w="http://schemas.openxmlformats.org/wordprocessingml/2006/main" xmlns:w14="http://schemas.microsoft.com/office/word/2010/wordml" xmlns:w15="http://schemas.microsoft.com/office/word/2012/wordml" xmlns:w16cex="http://schemas.microsoft.com/office/word/2018/wordml/cex" xmlns:w16cid="http://schemas.microsoft.com/office/word/2016/wordml/cid" xmlns:w16="http://schemas.microsoft.com/office/word/2018/wordml" xmlns:w16sdtdh="http://schemas.microsoft.com/office/word/2020/wordml/sdtdatahash" xmlns:w16se="http://schemas.microsoft.com/office/word/2015/wordml/symex" xmlns:wpg="http://schemas.microsoft.com/office/word/2010/wordprocessingGroup" xmlns:wpi="http://schemas.microsoft.com/office/word/2010/wordprocessingInk" xmlns:wne="http://schemas.microsoft.com/office/word/2006/wordml" xmlns:wps="http://schemas.microsoft.com/office/word/2010/wordprocessingShape" mc:Ignorable="w14 w15 w16se w16cid w16 w16cex w16sdtdh wp14">
   <w:tbl>
     <w:tblPr>
       <w:tblStyle w:val="Grilledutableau"/>
@@ -3897,7 +3926,7 @@
 </file>
 
 <file path=word/numbering.xml><?xml version="1.0" encoding="utf-8"?>
-<w:numbering xmlns:wpc="http://schemas.microsoft.com/office/word/2010/wordprocessingCanvas" xmlns:cx="http://schemas.microsoft.com/office/drawing/2014/chartex" xmlns:cx1="http://schemas.microsoft.com/office/drawing/2015/9/8/chartex" xmlns:cx2="http://schemas.microsoft.com/office/drawing/2015/10/21/chartex" xmlns:cx3="http://schemas.microsoft.com/office/drawing/2016/5/9/chartex" xmlns:cx4="http://schemas.microsoft.com/office/drawing/2016/5/10/chartex" xmlns:cx5="http://schemas.microsoft.com/office/drawing/2016/5/11/chartex" xmlns:cx6="http://schemas.microsoft.com/office/drawing/2016/5/12/chartex" xmlns:cx7="http://schemas.microsoft.com/office/drawing/2016/5/13/chartex" xmlns:cx8="http://schemas.microsoft.com/office/drawing/2016/5/14/chartex" xmlns:mc="http://schemas.openxmlformats.org/markup-compatibility/2006" xmlns:aink="http://schemas.microsoft.com/office/drawing/2016/ink" xmlns:am3d="http://schemas.microsoft.com/office/drawing/2017/model3d" xmlns:o="urn:schemas-microsoft-com:office:office" xmlns:oel="http://schemas.microsoft.com/office/2019/extlst" xmlns:r="http://schemas.openxmlformats.org/officeDocument/2006/relationships" xmlns:m="http://schemas.openxmlformats.org/officeDocument/2006/math" xmlns:v="urn:schemas-microsoft-com:vml" xmlns:wp14="http://schemas.microsoft.com/office/word/2010/wordprocessingDrawing" xmlns:wp="http://schemas.openxmlformats.org/drawingml/2006/wordprocessingDrawing" xmlns:w10="urn:schemas-microsoft-com:office:word" xmlns:w="http://schemas.openxmlformats.org/wordprocessingml/2006/main" xmlns:w14="http://schemas.microsoft.com/office/word/2010/wordml" xmlns:w15="http://schemas.microsoft.com/office/word/2012/wordml" xmlns:w16cex="http://schemas.microsoft.com/office/word/2018/wordml/cex" xmlns:w16cid="http://schemas.microsoft.com/office/word/2016/wordml/cid" xmlns:w16="http://schemas.microsoft.com/office/word/2018/wordml" xmlns:w16du="http://schemas.microsoft.com/office/word/2023/wordml/word16du" xmlns:w16sdtdh="http://schemas.microsoft.com/office/word/2020/wordml/sdtdatahash" xmlns:w16se="http://schemas.microsoft.com/office/word/2015/wordml/symex" xmlns:wpg="http://schemas.microsoft.com/office/word/2010/wordprocessingGroup" xmlns:wpi="http://schemas.microsoft.com/office/word/2010/wordprocessingInk" xmlns:wne="http://schemas.microsoft.com/office/word/2006/wordml" xmlns:wps="http://schemas.microsoft.com/office/word/2010/wordprocessingShape" mc:Ignorable="w14 w15 w16se w16cid w16 w16cex w16sdtdh w16du wp14">
+<w:numbering xmlns:wpc="http://schemas.microsoft.com/office/word/2010/wordprocessingCanvas" xmlns:cx="http://schemas.microsoft.com/office/drawing/2014/chartex" xmlns:cx1="http://schemas.microsoft.com/office/drawing/2015/9/8/chartex" xmlns:cx2="http://schemas.microsoft.com/office/drawing/2015/10/21/chartex" xmlns:cx3="http://schemas.microsoft.com/office/drawing/2016/5/9/chartex" xmlns:cx4="http://schemas.microsoft.com/office/drawing/2016/5/10/chartex" xmlns:cx5="http://schemas.microsoft.com/office/drawing/2016/5/11/chartex" xmlns:cx6="http://schemas.microsoft.com/office/drawing/2016/5/12/chartex" xmlns:cx7="http://schemas.microsoft.com/office/drawing/2016/5/13/chartex" xmlns:cx8="http://schemas.microsoft.com/office/drawing/2016/5/14/chartex" xmlns:mc="http://schemas.openxmlformats.org/markup-compatibility/2006" xmlns:aink="http://schemas.microsoft.com/office/drawing/2016/ink" xmlns:am3d="http://schemas.microsoft.com/office/drawing/2017/model3d" xmlns:o="urn:schemas-microsoft-com:office:office" xmlns:oel="http://schemas.microsoft.com/office/2019/extlst" xmlns:r="http://schemas.openxmlformats.org/officeDocument/2006/relationships" xmlns:m="http://schemas.openxmlformats.org/officeDocument/2006/math" xmlns:v="urn:schemas-microsoft-com:vml" xmlns:wp14="http://schemas.microsoft.com/office/word/2010/wordprocessingDrawing" xmlns:wp="http://schemas.openxmlformats.org/drawingml/2006/wordprocessingDrawing" xmlns:w10="urn:schemas-microsoft-com:office:word" xmlns:w="http://schemas.openxmlformats.org/wordprocessingml/2006/main" xmlns:w14="http://schemas.microsoft.com/office/word/2010/wordml" xmlns:w15="http://schemas.microsoft.com/office/word/2012/wordml" xmlns:w16cex="http://schemas.microsoft.com/office/word/2018/wordml/cex" xmlns:w16cid="http://schemas.microsoft.com/office/word/2016/wordml/cid" xmlns:w16="http://schemas.microsoft.com/office/word/2018/wordml" xmlns:w16sdtdh="http://schemas.microsoft.com/office/word/2020/wordml/sdtdatahash" xmlns:w16se="http://schemas.microsoft.com/office/word/2015/wordml/symex" xmlns:wpg="http://schemas.microsoft.com/office/word/2010/wordprocessingGroup" xmlns:wpi="http://schemas.microsoft.com/office/word/2010/wordprocessingInk" xmlns:wne="http://schemas.microsoft.com/office/word/2006/wordml" xmlns:wps="http://schemas.microsoft.com/office/word/2010/wordprocessingShape" mc:Ignorable="w14 w15 w16se w16cid w16 w16cex w16sdtdh wp14">
   <w:abstractNum w:abstractNumId="0" w15:restartNumberingAfterBreak="0">
     <w:nsid w:val="107F13B7"/>
     <w:multiLevelType w:val="hybridMultilevel"/>
@@ -4431,7 +4460,7 @@
 </file>
 
 <file path=word/styles.xml><?xml version="1.0" encoding="utf-8"?>
-<w:styles xmlns:mc="http://schemas.openxmlformats.org/markup-compatibility/2006" xmlns:r="http://schemas.openxmlformats.org/officeDocument/2006/relationships" xmlns:w="http://schemas.openxmlformats.org/wordprocessingml/2006/main" xmlns:w14="http://schemas.microsoft.com/office/word/2010/wordml" xmlns:w15="http://schemas.microsoft.com/office/word/2012/wordml" xmlns:w16cex="http://schemas.microsoft.com/office/word/2018/wordml/cex" xmlns:w16cid="http://schemas.microsoft.com/office/word/2016/wordml/cid" xmlns:w16="http://schemas.microsoft.com/office/word/2018/wordml" xmlns:w16du="http://schemas.microsoft.com/office/word/2023/wordml/word16du" xmlns:w16sdtdh="http://schemas.microsoft.com/office/word/2020/wordml/sdtdatahash" xmlns:w16se="http://schemas.microsoft.com/office/word/2015/wordml/symex" mc:Ignorable="w14 w15 w16se w16cid w16 w16cex w16sdtdh w16du">
+<w:styles xmlns:mc="http://schemas.openxmlformats.org/markup-compatibility/2006" xmlns:r="http://schemas.openxmlformats.org/officeDocument/2006/relationships" xmlns:w="http://schemas.openxmlformats.org/wordprocessingml/2006/main" xmlns:w14="http://schemas.microsoft.com/office/word/2010/wordml" xmlns:w15="http://schemas.microsoft.com/office/word/2012/wordml" xmlns:w16cex="http://schemas.microsoft.com/office/word/2018/wordml/cex" xmlns:w16cid="http://schemas.microsoft.com/office/word/2016/wordml/cid" xmlns:w16="http://schemas.microsoft.com/office/word/2018/wordml" xmlns:w16sdtdh="http://schemas.microsoft.com/office/word/2020/wordml/sdtdatahash" xmlns:w16se="http://schemas.microsoft.com/office/word/2015/wordml/symex" mc:Ignorable="w14 w15 w16se w16cid w16 w16cex w16sdtdh">
   <w:docDefaults>
     <w:rPrDefault>
       <w:rPr>

</xml_diff>

<commit_message>
Avencement sur la documentation
</commit_message>
<xml_diff>
--- a/Doc/M-323-darchasi-Plot_That_Line.docx
+++ b/Doc/M-323-darchasi-Plot_That_Line.docx
@@ -205,7 +205,6 @@
         <w:t xml:space="preserve">Chef de projet : </w:t>
       </w:r>
       <w:proofErr w:type="spellStart"/>
-      <w:proofErr w:type="gramStart"/>
       <w:r>
         <w:rPr>
           <w:sz w:val="24"/>
@@ -214,7 +213,6 @@
         <w:t>M.Melly</w:t>
       </w:r>
       <w:proofErr w:type="spellEnd"/>
-      <w:proofErr w:type="gramEnd"/>
     </w:p>
     <w:p>
       <w:pPr>
@@ -3509,6 +3507,19 @@
         <w:t>Bilan des fonctionnalités demandées</w:t>
       </w:r>
       <w:bookmarkEnd w:id="21"/>
+    </w:p>
+    <w:p>
+      <w:r>
+        <w:t xml:space="preserve">Toutes les fonctionnalités demandées sont présents, tel quel les axes X et Y, le code commenté, des test unitaires, le code présent sur </w:t>
+      </w:r>
+      <w:proofErr w:type="spellStart"/>
+      <w:r>
+        <w:t>github</w:t>
+      </w:r>
+      <w:proofErr w:type="spellEnd"/>
+      <w:r>
+        <w:t xml:space="preserve">, des fonctionnalités comme </w:t>
+      </w:r>
     </w:p>
     <w:p>
       <w:pPr>

</xml_diff>